<commit_message>
- criação de controller Main. - criação de classes referentes a Interesse. - criação de especificações de livro e interesse.
</commit_message>
<xml_diff>
--- a/Levantamento de Requisitos.docx
+++ b/Levantamento de Requisitos.docx
@@ -28,19 +28,19 @@
           <w:sz w:val="24"/>
           <w:szCs w:val="24"/>
         </w:rPr>
-        <w:t xml:space="preserve"> – Tech </w:t>
-      </w:r>
-      <w:proofErr w:type="spellStart"/>
-      <w:r>
+        <w:t xml:space="preserve"> – Tech Challenge Fase 1</w:t>
+      </w:r>
+    </w:p>
+    <w:p>
+      <w:pPr>
+        <w:jc w:val="center"/>
         <w:rPr>
           <w:b/>
           <w:bCs/>
           <w:sz w:val="24"/>
           <w:szCs w:val="24"/>
         </w:rPr>
-        <w:t>Challenge</w:t>
-      </w:r>
-      <w:proofErr w:type="spellEnd"/>
+      </w:pPr>
       <w:r>
         <w:rPr>
           <w:b/>
@@ -48,47 +48,16 @@
           <w:sz w:val="24"/>
           <w:szCs w:val="24"/>
         </w:rPr>
-        <w:t xml:space="preserve"> Fase 1</w:t>
-      </w:r>
-    </w:p>
-    <w:p>
-      <w:pPr>
-        <w:jc w:val="center"/>
+        <w:t xml:space="preserve">Portal - </w:t>
+      </w:r>
+      <w:r>
         <w:rPr>
           <w:b/>
           <w:bCs/>
           <w:sz w:val="24"/>
           <w:szCs w:val="24"/>
         </w:rPr>
-      </w:pPr>
-      <w:r>
-        <w:rPr>
-          <w:b/>
-          <w:bCs/>
-          <w:sz w:val="24"/>
-          <w:szCs w:val="24"/>
-        </w:rPr>
-        <w:t xml:space="preserve">Portal - </w:t>
-      </w:r>
-      <w:proofErr w:type="spellStart"/>
-      <w:r>
-        <w:rPr>
-          <w:b/>
-          <w:bCs/>
-          <w:sz w:val="24"/>
-          <w:szCs w:val="24"/>
-        </w:rPr>
-        <w:t>QuerUm</w:t>
-      </w:r>
-      <w:proofErr w:type="spellEnd"/>
-      <w:r>
-        <w:rPr>
-          <w:b/>
-          <w:bCs/>
-          <w:sz w:val="24"/>
-          <w:szCs w:val="24"/>
-        </w:rPr>
-        <w:t xml:space="preserve"> Livro?!</w:t>
+        <w:t>QuerUm Livro?!</w:t>
       </w:r>
     </w:p>
     <w:p>
@@ -126,9 +95,15 @@
           <w:ilvl w:val="0"/>
           <w:numId w:val="2"/>
         </w:numPr>
-      </w:pPr>
-      <w:r>
-        <w:t>Cadastro de usuários (doadores/interessados).</w:t>
+        <w:rPr>
+          <w:highlight w:val="green"/>
+        </w:rPr>
+      </w:pPr>
+      <w:r>
+        <w:rPr>
+          <w:highlight w:val="green"/>
+        </w:rPr>
+        <w:t>Cadastro de livros para doação.</w:t>
       </w:r>
     </w:p>
     <w:p>
@@ -138,9 +113,15 @@
           <w:ilvl w:val="0"/>
           <w:numId w:val="2"/>
         </w:numPr>
-      </w:pPr>
-      <w:r>
-        <w:t>Cadastro de livros para doação.</w:t>
+        <w:rPr>
+          <w:highlight w:val="green"/>
+        </w:rPr>
+      </w:pPr>
+      <w:r>
+        <w:rPr>
+          <w:highlight w:val="green"/>
+        </w:rPr>
+        <w:t>Ter uma lista com os livros disponíveis.</w:t>
       </w:r>
     </w:p>
     <w:p>
@@ -150,9 +131,15 @@
           <w:ilvl w:val="0"/>
           <w:numId w:val="2"/>
         </w:numPr>
-      </w:pPr>
-      <w:r>
-        <w:t>Ter uma lista com os livros disponíveis.</w:t>
+        <w:rPr>
+          <w:highlight w:val="green"/>
+        </w:rPr>
+      </w:pPr>
+      <w:r>
+        <w:rPr>
+          <w:highlight w:val="green"/>
+        </w:rPr>
+        <w:t>Manifestar interesse nos livros.</w:t>
       </w:r>
     </w:p>
     <w:p>
@@ -162,9 +149,12 @@
           <w:ilvl w:val="0"/>
           <w:numId w:val="2"/>
         </w:numPr>
-      </w:pPr>
-      <w:r>
-        <w:t>Manifestar interesse nos livros.</w:t>
+        <w:rPr>
+          <w:highlight w:val="green"/>
+        </w:rPr>
+      </w:pPr>
+      <w:r>
+        <w:t>Cadastro de usuários (doadores/interessados).</w:t>
       </w:r>
     </w:p>
     <w:p>
@@ -225,23 +215,29 @@
         <w:pStyle w:val="PargrafodaLista"/>
         <w:numPr>
           <w:ilvl w:val="0"/>
-          <w:numId w:val="6"/>
+          <w:numId w:val="3"/>
         </w:numPr>
         <w:rPr>
-          <w:b/>
-          <w:bCs/>
-        </w:rPr>
-      </w:pPr>
-      <w:r>
-        <w:t xml:space="preserve">Os usuários devem fornecer e-mail e </w:t>
-      </w:r>
-      <w:proofErr w:type="spellStart"/>
-      <w:r>
-        <w:t>cpf</w:t>
-      </w:r>
-      <w:proofErr w:type="spellEnd"/>
-      <w:r>
-        <w:t xml:space="preserve"> para cadastro.</w:t>
+          <w:highlight w:val="green"/>
+        </w:rPr>
+      </w:pPr>
+      <w:r>
+        <w:rPr>
+          <w:highlight w:val="green"/>
+        </w:rPr>
+        <w:t>Um usuário pode ser doador</w:t>
+      </w:r>
+      <w:r>
+        <w:rPr>
+          <w:highlight w:val="green"/>
+        </w:rPr>
+        <w:t xml:space="preserve"> ou </w:t>
+      </w:r>
+      <w:r>
+        <w:rPr>
+          <w:highlight w:val="green"/>
+        </w:rPr>
+        <w:t>interessado.</w:t>
       </w:r>
     </w:p>
     <w:p>
@@ -251,9 +247,21 @@
           <w:ilvl w:val="0"/>
           <w:numId w:val="3"/>
         </w:numPr>
-      </w:pPr>
-      <w:r>
-        <w:t>Um usuário pode ser doador ou um interessado em algum livro.</w:t>
+        <w:rPr>
+          <w:highlight w:val="green"/>
+        </w:rPr>
+      </w:pPr>
+      <w:r>
+        <w:rPr>
+          <w:highlight w:val="green"/>
+        </w:rPr>
+        <w:t>Um d</w:t>
+      </w:r>
+      <w:r>
+        <w:rPr>
+          <w:highlight w:val="green"/>
+        </w:rPr>
+        <w:t xml:space="preserve">oador pode cadastrar quantos livros quiser. </w:t>
       </w:r>
     </w:p>
     <w:p>
@@ -263,12 +271,15 @@
           <w:ilvl w:val="0"/>
           <w:numId w:val="3"/>
         </w:numPr>
-      </w:pPr>
-      <w:r>
-        <w:t>Um d</w:t>
-      </w:r>
-      <w:r>
-        <w:t xml:space="preserve">oador pode cadastrar quantos livros quiser. </w:t>
+        <w:rPr>
+          <w:highlight w:val="green"/>
+        </w:rPr>
+      </w:pPr>
+      <w:r>
+        <w:rPr>
+          <w:highlight w:val="green"/>
+        </w:rPr>
+        <w:t>E ao ter o livro cadastrado ele ficará disponível para possíveis interessados.</w:t>
       </w:r>
     </w:p>
     <w:p>
@@ -278,9 +289,21 @@
           <w:ilvl w:val="0"/>
           <w:numId w:val="3"/>
         </w:numPr>
-      </w:pPr>
-      <w:r>
-        <w:t>E ao ter o livro cadastrado ele ficará disponível para possíveis interessados.</w:t>
+        <w:rPr>
+          <w:highlight w:val="green"/>
+        </w:rPr>
+      </w:pPr>
+      <w:r>
+        <w:rPr>
+          <w:highlight w:val="green"/>
+        </w:rPr>
+        <w:t>Para manifestar interesse em um livro o interessado deve fornecer uma justifica</w:t>
+      </w:r>
+      <w:r>
+        <w:rPr>
+          <w:highlight w:val="green"/>
+        </w:rPr>
+        <w:t>tiva.</w:t>
       </w:r>
     </w:p>
     <w:p>
@@ -290,9 +313,27 @@
           <w:ilvl w:val="0"/>
           <w:numId w:val="3"/>
         </w:numPr>
-      </w:pPr>
-      <w:r>
-        <w:t>Para manifestar interesse nos livros, os interessados deverão realizar um cadastro.</w:t>
+        <w:rPr>
+          <w:highlight w:val="green"/>
+        </w:rPr>
+      </w:pPr>
+      <w:r>
+        <w:rPr>
+          <w:highlight w:val="green"/>
+        </w:rPr>
+        <w:t>Um interessado só pode manifestar interesse em um determinado livro uma única vez</w:t>
+      </w:r>
+      <w:r>
+        <w:rPr>
+          <w:highlight w:val="green"/>
+        </w:rPr>
+        <w:t>, mas pode manifestar interesse em quantos livros quiser</w:t>
+      </w:r>
+      <w:r>
+        <w:rPr>
+          <w:highlight w:val="green"/>
+        </w:rPr>
+        <w:t>.</w:t>
       </w:r>
     </w:p>
     <w:p>
@@ -302,9 +343,13 @@
           <w:ilvl w:val="0"/>
           <w:numId w:val="3"/>
         </w:numPr>
-      </w:pPr>
-      <w:r>
-        <w:t>O doador do livro é quem irá decidir para quem será destinado a doação do livro.</w:t>
+        <w:rPr>
+          <w:b/>
+          <w:bCs/>
+        </w:rPr>
+      </w:pPr>
+      <w:r>
+        <w:t>Os usuários devem fornecer e-mail e cpf para cadastro.</w:t>
       </w:r>
     </w:p>
     <w:p>
@@ -316,7 +361,7 @@
         </w:numPr>
       </w:pPr>
       <w:r>
-        <w:t>Um livro pode ter mais de uma manifestação de interesse, mas pode ser doado apenas para um interessado.</w:t>
+        <w:t>Para manifestar interesse nos livros, os interessados deverão realizar um cadastro.</w:t>
       </w:r>
     </w:p>
     <w:p>
@@ -328,11 +373,27 @@
         </w:numPr>
       </w:pPr>
       <w:r>
-        <w:t>Para manifestar interesse em um livro o interessado deve fornecer uma justifica</w:t>
-      </w:r>
-      <w:r>
-        <w:t>tiva.</w:t>
-      </w:r>
+        <w:t>O doador do livro é quem irá decidir para quem será destinado a doação do livro.</w:t>
+      </w:r>
+    </w:p>
+    <w:p>
+      <w:pPr>
+        <w:pStyle w:val="PargrafodaLista"/>
+        <w:numPr>
+          <w:ilvl w:val="0"/>
+          <w:numId w:val="3"/>
+        </w:numPr>
+      </w:pPr>
+      <w:r>
+        <w:t>Um livro pode ter mais de uma manifestação de interesse, mas pode ser doado apenas para um interessado.</w:t>
+      </w:r>
+    </w:p>
+    <w:p>
+      <w:pPr>
+        <w:rPr>
+          <w:highlight w:val="green"/>
+        </w:rPr>
+      </w:pPr>
     </w:p>
     <w:p/>
     <w:sectPr>

</xml_diff>

<commit_message>
- Criação de classes/serviços referente a Usuário.
</commit_message>
<xml_diff>
--- a/Levantamento de Requisitos.docx
+++ b/Levantamento de Requisitos.docx
@@ -8,27 +8,18 @@
         <w:rPr>
           <w:b/>
           <w:bCs/>
-          <w:sz w:val="24"/>
-          <w:szCs w:val="24"/>
+          <w:sz w:val="40"/>
+          <w:szCs w:val="40"/>
         </w:rPr>
       </w:pPr>
       <w:r>
         <w:rPr>
           <w:b/>
           <w:bCs/>
-          <w:sz w:val="24"/>
-          <w:szCs w:val="24"/>
+          <w:sz w:val="40"/>
+          <w:szCs w:val="40"/>
         </w:rPr>
-        <w:t>Critério de Aceite</w:t>
-      </w:r>
-      <w:r>
-        <w:rPr>
-          <w:b/>
-          <w:bCs/>
-          <w:sz w:val="24"/>
-          <w:szCs w:val="24"/>
-        </w:rPr>
-        <w:t xml:space="preserve"> – Tech Challenge Fase 1</w:t>
+        <w:t>Tech Challenge Fase 1</w:t>
       </w:r>
     </w:p>
     <w:p>
@@ -37,27 +28,153 @@
         <w:rPr>
           <w:b/>
           <w:bCs/>
-          <w:sz w:val="24"/>
-          <w:szCs w:val="24"/>
+          <w:sz w:val="28"/>
+          <w:szCs w:val="28"/>
         </w:rPr>
       </w:pPr>
       <w:r>
         <w:rPr>
           <w:b/>
           <w:bCs/>
-          <w:sz w:val="24"/>
-          <w:szCs w:val="24"/>
+          <w:noProof/>
+          <w:sz w:val="28"/>
+          <w:szCs w:val="28"/>
         </w:rPr>
-        <w:t xml:space="preserve">Portal - </w:t>
-      </w:r>
-      <w:r>
+        <mc:AlternateContent>
+          <mc:Choice Requires="wps">
+            <w:drawing>
+              <wp:anchor distT="0" distB="0" distL="114300" distR="114300" simplePos="0" relativeHeight="251659264" behindDoc="0" locked="0" layoutInCell="1" allowOverlap="1" wp14:anchorId="4FBE71C5" wp14:editId="00E7C5A8">
+                <wp:simplePos x="0" y="0"/>
+                <wp:positionH relativeFrom="column">
+                  <wp:posOffset>1043940</wp:posOffset>
+                </wp:positionH>
+                <wp:positionV relativeFrom="paragraph">
+                  <wp:posOffset>11430</wp:posOffset>
+                </wp:positionV>
+                <wp:extent cx="3486150" cy="9525"/>
+                <wp:effectExtent l="0" t="0" r="19050" b="28575"/>
+                <wp:wrapNone/>
+                <wp:docPr id="294994862" name="Conector reto 1"/>
+                <wp:cNvGraphicFramePr/>
+                <a:graphic xmlns:a="http://schemas.openxmlformats.org/drawingml/2006/main">
+                  <a:graphicData uri="http://schemas.microsoft.com/office/word/2010/wordprocessingShape">
+                    <wps:wsp>
+                      <wps:cNvCnPr/>
+                      <wps:spPr>
+                        <a:xfrm flipV="1">
+                          <a:off x="0" y="0"/>
+                          <a:ext cx="3486150" cy="9525"/>
+                        </a:xfrm>
+                        <a:prstGeom prst="line">
+                          <a:avLst/>
+                        </a:prstGeom>
+                      </wps:spPr>
+                      <wps:style>
+                        <a:lnRef idx="1">
+                          <a:schemeClr val="dk1"/>
+                        </a:lnRef>
+                        <a:fillRef idx="0">
+                          <a:schemeClr val="dk1"/>
+                        </a:fillRef>
+                        <a:effectRef idx="0">
+                          <a:schemeClr val="dk1"/>
+                        </a:effectRef>
+                        <a:fontRef idx="minor">
+                          <a:schemeClr val="tx1"/>
+                        </a:fontRef>
+                      </wps:style>
+                      <wps:bodyPr/>
+                    </wps:wsp>
+                  </a:graphicData>
+                </a:graphic>
+                <wp14:sizeRelH relativeFrom="margin">
+                  <wp14:pctWidth>0</wp14:pctWidth>
+                </wp14:sizeRelH>
+                <wp14:sizeRelV relativeFrom="margin">
+                  <wp14:pctHeight>0</wp14:pctHeight>
+                </wp14:sizeRelV>
+              </wp:anchor>
+            </w:drawing>
+          </mc:Choice>
+          <mc:Fallback>
+            <w:pict>
+              <v:line w14:anchorId="48A6F312" id="Conector reto 1" o:spid="_x0000_s1026" style="position:absolute;flip:y;z-index:251659264;visibility:visible;mso-wrap-style:square;mso-width-percent:0;mso-height-percent:0;mso-wrap-distance-left:9pt;mso-wrap-distance-top:0;mso-wrap-distance-right:9pt;mso-wrap-distance-bottom:0;mso-position-horizontal:absolute;mso-position-horizontal-relative:text;mso-position-vertical:absolute;mso-position-vertical-relative:text;mso-width-percent:0;mso-height-percent:0;mso-width-relative:margin;mso-height-relative:margin" from="82.2pt,.9pt" to="356.7pt,1.65pt" o:gfxdata="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" strokecolor="black [3200]" strokeweight=".5pt">
+                <v:stroke joinstyle="miter"/>
+              </v:line>
+            </w:pict>
+          </mc:Fallback>
+        </mc:AlternateContent>
+      </w:r>
+    </w:p>
+    <w:p>
+      <w:pPr>
+        <w:jc w:val="center"/>
         <w:rPr>
           <w:b/>
           <w:bCs/>
-          <w:sz w:val="24"/>
-          <w:szCs w:val="24"/>
+          <w:sz w:val="28"/>
+          <w:szCs w:val="28"/>
         </w:rPr>
-        <w:t>QuerUm Livro?!</w:t>
+      </w:pPr>
+      <w:r>
+        <w:rPr>
+          <w:b/>
+          <w:bCs/>
+          <w:sz w:val="28"/>
+          <w:szCs w:val="28"/>
+        </w:rPr>
+        <w:t>Critério de Aceite</w:t>
+      </w:r>
+    </w:p>
+    <w:p>
+      <w:pPr>
+        <w:jc w:val="center"/>
+        <w:rPr>
+          <w:b/>
+          <w:bCs/>
+          <w:sz w:val="28"/>
+          <w:szCs w:val="28"/>
+        </w:rPr>
+      </w:pPr>
+    </w:p>
+    <w:p>
+      <w:pPr>
+        <w:jc w:val="center"/>
+        <w:rPr>
+          <w:b/>
+          <w:bCs/>
+          <w:sz w:val="28"/>
+          <w:szCs w:val="28"/>
+        </w:rPr>
+      </w:pPr>
+      <w:r>
+        <w:rPr>
+          <w:b/>
+          <w:bCs/>
+          <w:sz w:val="28"/>
+          <w:szCs w:val="28"/>
+        </w:rPr>
+        <w:t xml:space="preserve">Portal - </w:t>
+      </w:r>
+      <w:proofErr w:type="spellStart"/>
+      <w:r>
+        <w:rPr>
+          <w:b/>
+          <w:bCs/>
+          <w:sz w:val="28"/>
+          <w:szCs w:val="28"/>
+        </w:rPr>
+        <w:t>QuerUm</w:t>
+      </w:r>
+      <w:proofErr w:type="spellEnd"/>
+      <w:r>
+        <w:rPr>
+          <w:b/>
+          <w:bCs/>
+          <w:sz w:val="28"/>
+          <w:szCs w:val="28"/>
+        </w:rPr>
+        <w:t xml:space="preserve"> Livro?!</w:t>
       </w:r>
     </w:p>
     <w:p>
@@ -69,6 +186,29 @@
       </w:r>
       <w:r>
         <w:t xml:space="preserve"> de doação de livros.</w:t>
+      </w:r>
+      <w:r>
+        <w:t xml:space="preserve"> </w:t>
+      </w:r>
+      <w:r>
+        <w:t>Ele</w:t>
+      </w:r>
+      <w:r>
+        <w:t xml:space="preserve"> deve</w:t>
+      </w:r>
+      <w:r>
+        <w:t xml:space="preserve"> oferece</w:t>
+      </w:r>
+      <w:r>
+        <w:t>r</w:t>
+      </w:r>
+      <w:r>
+        <w:t xml:space="preserve"> uma forma para o cadastro de livros para doação, e os interessados pelos livros manifestem interesse nesses livros. </w:t>
+      </w:r>
+    </w:p>
+    <w:p>
+      <w:r>
+        <w:t>Após a manifestação de interesse nos livros, os usuários doadores conseguem escolher para quem será destinado a doação dos livros.</w:t>
       </w:r>
     </w:p>
     <w:p>
@@ -95,14 +235,8 @@
           <w:ilvl w:val="0"/>
           <w:numId w:val="2"/>
         </w:numPr>
-        <w:rPr>
-          <w:highlight w:val="green"/>
-        </w:rPr>
-      </w:pPr>
-      <w:r>
-        <w:rPr>
-          <w:highlight w:val="green"/>
-        </w:rPr>
+      </w:pPr>
+      <w:r>
         <w:t>Cadastro de livros para doação.</w:t>
       </w:r>
     </w:p>
@@ -113,14 +247,8 @@
           <w:ilvl w:val="0"/>
           <w:numId w:val="2"/>
         </w:numPr>
-        <w:rPr>
-          <w:highlight w:val="green"/>
-        </w:rPr>
-      </w:pPr>
-      <w:r>
-        <w:rPr>
-          <w:highlight w:val="green"/>
-        </w:rPr>
+      </w:pPr>
+      <w:r>
         <w:t>Ter uma lista com os livros disponíveis.</w:t>
       </w:r>
     </w:p>
@@ -131,14 +259,8 @@
           <w:ilvl w:val="0"/>
           <w:numId w:val="2"/>
         </w:numPr>
-        <w:rPr>
-          <w:highlight w:val="green"/>
-        </w:rPr>
-      </w:pPr>
-      <w:r>
-        <w:rPr>
-          <w:highlight w:val="green"/>
-        </w:rPr>
+      </w:pPr>
+      <w:r>
         <w:t>Manifestar interesse nos livros.</w:t>
       </w:r>
     </w:p>
@@ -149,9 +271,6 @@
           <w:ilvl w:val="0"/>
           <w:numId w:val="2"/>
         </w:numPr>
-        <w:rPr>
-          <w:highlight w:val="green"/>
-        </w:rPr>
       </w:pPr>
       <w:r>
         <w:t>Cadastro de usuários (doadores/interessados).</w:t>
@@ -166,7 +285,10 @@
         </w:numPr>
       </w:pPr>
       <w:r>
-        <w:t>Ter uma lista de manifestações de interesses nos livros.</w:t>
+        <w:t>Ter uma lista</w:t>
+      </w:r>
+      <w:r>
+        <w:t xml:space="preserve"> de manifestações de interesses nos livros.</w:t>
       </w:r>
     </w:p>
     <w:p>
@@ -217,26 +339,14 @@
           <w:ilvl w:val="0"/>
           <w:numId w:val="3"/>
         </w:numPr>
-        <w:rPr>
-          <w:highlight w:val="green"/>
-        </w:rPr>
-      </w:pPr>
-      <w:r>
-        <w:rPr>
-          <w:highlight w:val="green"/>
-        </w:rPr>
+      </w:pPr>
+      <w:r>
         <w:t>Um usuário pode ser doador</w:t>
       </w:r>
       <w:r>
-        <w:rPr>
-          <w:highlight w:val="green"/>
-        </w:rPr>
         <w:t xml:space="preserve"> ou </w:t>
       </w:r>
       <w:r>
-        <w:rPr>
-          <w:highlight w:val="green"/>
-        </w:rPr>
         <w:t>interessado.</w:t>
       </w:r>
     </w:p>
@@ -247,20 +357,11 @@
           <w:ilvl w:val="0"/>
           <w:numId w:val="3"/>
         </w:numPr>
-        <w:rPr>
-          <w:highlight w:val="green"/>
-        </w:rPr>
-      </w:pPr>
-      <w:r>
-        <w:rPr>
-          <w:highlight w:val="green"/>
-        </w:rPr>
+      </w:pPr>
+      <w:r>
         <w:t>Um d</w:t>
       </w:r>
       <w:r>
-        <w:rPr>
-          <w:highlight w:val="green"/>
-        </w:rPr>
         <w:t xml:space="preserve">oador pode cadastrar quantos livros quiser. </w:t>
       </w:r>
     </w:p>
@@ -271,14 +372,8 @@
           <w:ilvl w:val="0"/>
           <w:numId w:val="3"/>
         </w:numPr>
-        <w:rPr>
-          <w:highlight w:val="green"/>
-        </w:rPr>
-      </w:pPr>
-      <w:r>
-        <w:rPr>
-          <w:highlight w:val="green"/>
-        </w:rPr>
+      </w:pPr>
+      <w:r>
         <w:t>E ao ter o livro cadastrado ele ficará disponível para possíveis interessados.</w:t>
       </w:r>
     </w:p>
@@ -289,20 +384,11 @@
           <w:ilvl w:val="0"/>
           <w:numId w:val="3"/>
         </w:numPr>
-        <w:rPr>
-          <w:highlight w:val="green"/>
-        </w:rPr>
-      </w:pPr>
-      <w:r>
-        <w:rPr>
-          <w:highlight w:val="green"/>
-        </w:rPr>
+      </w:pPr>
+      <w:r>
         <w:t>Para manifestar interesse em um livro o interessado deve fornecer uma justifica</w:t>
       </w:r>
       <w:r>
-        <w:rPr>
-          <w:highlight w:val="green"/>
-        </w:rPr>
         <w:t>tiva.</w:t>
       </w:r>
     </w:p>
@@ -313,27 +399,9 @@
           <w:ilvl w:val="0"/>
           <w:numId w:val="3"/>
         </w:numPr>
-        <w:rPr>
-          <w:highlight w:val="green"/>
-        </w:rPr>
-      </w:pPr>
-      <w:r>
-        <w:rPr>
-          <w:highlight w:val="green"/>
-        </w:rPr>
-        <w:t>Um interessado só pode manifestar interesse em um determinado livro uma única vez</w:t>
-      </w:r>
-      <w:r>
-        <w:rPr>
-          <w:highlight w:val="green"/>
-        </w:rPr>
-        <w:t>, mas pode manifestar interesse em quantos livros quiser</w:t>
-      </w:r>
-      <w:r>
-        <w:rPr>
-          <w:highlight w:val="green"/>
-        </w:rPr>
-        <w:t>.</w:t>
+      </w:pPr>
+      <w:r>
+        <w:t>Um interessado só pode manifestar interesse em um determinado livro uma única vez, mas pode manifestar interesse em quantos livros quiser.</w:t>
       </w:r>
     </w:p>
     <w:p>
@@ -349,7 +417,19 @@
         </w:rPr>
       </w:pPr>
       <w:r>
-        <w:t>Os usuários devem fornecer e-mail e cpf para cadastro.</w:t>
+        <w:t xml:space="preserve">Os usuários devem fornecer </w:t>
+      </w:r>
+      <w:r>
+        <w:t xml:space="preserve">nome e </w:t>
+      </w:r>
+      <w:r>
+        <w:t>e-mail</w:t>
+      </w:r>
+      <w:r>
+        <w:t xml:space="preserve"> </w:t>
+      </w:r>
+      <w:r>
+        <w:t>cadastro.</w:t>
       </w:r>
     </w:p>
     <w:p>
@@ -387,6 +467,11 @@
       <w:r>
         <w:t>Um livro pode ter mais de uma manifestação de interesse, mas pode ser doado apenas para um interessado.</w:t>
       </w:r>
+    </w:p>
+    <w:p>
+      <w:pPr>
+        <w:pStyle w:val="PargrafodaLista"/>
+      </w:pPr>
     </w:p>
     <w:p>
       <w:pPr>

</xml_diff>

<commit_message>
- criação de aprovação
</commit_message>
<xml_diff>
--- a/Levantamento de Requisitos.docx
+++ b/Levantamento de Requisitos.docx
@@ -188,7 +188,12 @@
         <w:t xml:space="preserve"> de doação de livros.</w:t>
       </w:r>
       <w:r>
-        <w:t xml:space="preserve"> Ele</w:t>
+        <w:t xml:space="preserve"> </w:t>
+      </w:r>
+    </w:p>
+    <w:p>
+      <w:r>
+        <w:t>Ele</w:t>
       </w:r>
       <w:r>
         <w:t xml:space="preserve"> deve</w:t>
@@ -200,12 +205,24 @@
         <w:t>r</w:t>
       </w:r>
       <w:r>
-        <w:t xml:space="preserve"> uma forma para o cadastro de livros para doação, e os interessados pelos livros manifestem interesse nesses livros. </w:t>
-      </w:r>
-    </w:p>
-    <w:p>
-      <w:r>
-        <w:t>Após a manifestação de interesse nos livros, os usuários doadores conseguem escolher para quem será destinado a doação dos livros.</w:t>
+        <w:t xml:space="preserve"> uma forma para o cadastro de livros para doação, e </w:t>
+      </w:r>
+      <w:r>
+        <w:t xml:space="preserve">para que </w:t>
+      </w:r>
+      <w:r>
+        <w:t xml:space="preserve">os interessados pelos livros manifestem interesse nesses livros. </w:t>
+      </w:r>
+    </w:p>
+    <w:p>
+      <w:r>
+        <w:t>Após a manifestação de interesse nos livros, os usuários doadores conseguem escolher para quem será destinad</w:t>
+      </w:r>
+      <w:r>
+        <w:t>a</w:t>
+      </w:r>
+      <w:r>
+        <w:t xml:space="preserve"> a doação dos livros.</w:t>
       </w:r>
     </w:p>
     <w:p>
@@ -310,12 +327,15 @@
           <w:ilvl w:val="0"/>
           <w:numId w:val="2"/>
         </w:numPr>
-      </w:pPr>
-      <w:r>
-        <w:t>Ter uma lista</w:t>
-      </w:r>
-      <w:r>
-        <w:t xml:space="preserve"> de manifestações de interesses nos livros.</w:t>
+        <w:rPr>
+          <w:highlight w:val="green"/>
+        </w:rPr>
+      </w:pPr>
+      <w:r>
+        <w:rPr>
+          <w:highlight w:val="green"/>
+        </w:rPr>
+        <w:t>Ter uma lista de manifestações de interesses nos livros.</w:t>
       </w:r>
     </w:p>
     <w:p>
@@ -428,7 +448,13 @@
         <w:rPr>
           <w:highlight w:val="green"/>
         </w:rPr>
-        <w:t>E ao ter o livro cadastrado ele ficará disponível para possíveis interessados.</w:t>
+        <w:t>A</w:t>
+      </w:r>
+      <w:r>
+        <w:rPr>
+          <w:highlight w:val="green"/>
+        </w:rPr>
+        <w:t>o ter o livro cadastrado ele ficará disponível para possíveis interessados.</w:t>
       </w:r>
     </w:p>
     <w:p>
@@ -514,6 +540,12 @@
         <w:rPr>
           <w:highlight w:val="green"/>
         </w:rPr>
+        <w:t xml:space="preserve">para </w:t>
+      </w:r>
+      <w:r>
+        <w:rPr>
+          <w:highlight w:val="green"/>
+        </w:rPr>
         <w:t>cadastro.</w:t>
       </w:r>
     </w:p>
@@ -531,19 +563,52 @@
         </w:rPr>
       </w:pPr>
       <w:r>
+        <w:rPr>
+          <w:highlight w:val="green"/>
+        </w:rPr>
         <w:t xml:space="preserve">Para </w:t>
       </w:r>
       <w:r>
+        <w:rPr>
+          <w:highlight w:val="green"/>
+        </w:rPr>
         <w:t xml:space="preserve">cadastrar os </w:t>
       </w:r>
       <w:r>
+        <w:rPr>
+          <w:highlight w:val="green"/>
+        </w:rPr>
         <w:t xml:space="preserve">livros, os </w:t>
       </w:r>
       <w:r>
+        <w:rPr>
+          <w:highlight w:val="green"/>
+        </w:rPr>
         <w:t>doadores</w:t>
       </w:r>
       <w:r>
-        <w:t xml:space="preserve"> deverão realizar um cadastro.</w:t>
+        <w:rPr>
+          <w:highlight w:val="green"/>
+        </w:rPr>
+        <w:t xml:space="preserve"> deverão </w:t>
+      </w:r>
+      <w:r>
+        <w:rPr>
+          <w:highlight w:val="green"/>
+        </w:rPr>
+        <w:t xml:space="preserve">estar cadastrados </w:t>
+      </w:r>
+      <w:r>
+        <w:rPr>
+          <w:highlight w:val="green"/>
+        </w:rPr>
+        <w:t>no sistema</w:t>
+      </w:r>
+      <w:r>
+        <w:rPr>
+          <w:highlight w:val="green"/>
+        </w:rPr>
+        <w:t>.</w:t>
       </w:r>
     </w:p>
     <w:p>
@@ -553,9 +618,27 @@
           <w:ilvl w:val="0"/>
           <w:numId w:val="3"/>
         </w:numPr>
-      </w:pPr>
-      <w:r>
-        <w:t>Para manifestar interesse nos livros, os interessados deverão realizar um cadastro.</w:t>
+        <w:rPr>
+          <w:highlight w:val="green"/>
+        </w:rPr>
+      </w:pPr>
+      <w:r>
+        <w:rPr>
+          <w:highlight w:val="green"/>
+        </w:rPr>
+        <w:t xml:space="preserve">Para manifestar interesse nos livros, os interessados deverão </w:t>
+      </w:r>
+      <w:r>
+        <w:rPr>
+          <w:highlight w:val="green"/>
+        </w:rPr>
+        <w:t>estar cadastrados no sistema</w:t>
+      </w:r>
+      <w:r>
+        <w:rPr>
+          <w:highlight w:val="green"/>
+        </w:rPr>
+        <w:t>.</w:t>
       </w:r>
     </w:p>
     <w:p>
@@ -567,7 +650,13 @@
         </w:numPr>
       </w:pPr>
       <w:r>
-        <w:t>O doador do livro é quem irá decidir para quem será destinado a doação do livro.</w:t>
+        <w:rPr>
+          <w:highlight w:val="green"/>
+        </w:rPr>
+        <w:t>Um livro pode ter mais de uma manifestação de interesse</w:t>
+      </w:r>
+      <w:r>
+        <w:t>.</w:t>
       </w:r>
     </w:p>
     <w:p>
@@ -579,7 +668,46 @@
         </w:numPr>
       </w:pPr>
       <w:r>
-        <w:t>Um livro pode ter mais de uma manifestação de interesse, mas pode ser doado apenas para um interessado.</w:t>
+        <w:t>Um livro só</w:t>
+      </w:r>
+      <w:r>
+        <w:t xml:space="preserve"> pode</w:t>
+      </w:r>
+      <w:r>
+        <w:t xml:space="preserve"> </w:t>
+      </w:r>
+      <w:r>
+        <w:t>ser doado para um interessado</w:t>
+      </w:r>
+      <w:r>
+        <w:t xml:space="preserve"> e após ser doado</w:t>
+      </w:r>
+      <w:r>
+        <w:t>,</w:t>
+      </w:r>
+      <w:r>
+        <w:t xml:space="preserve"> ele não ficará mais disponível para doação</w:t>
+      </w:r>
+      <w:r>
+        <w:t>.</w:t>
+      </w:r>
+    </w:p>
+    <w:p>
+      <w:pPr>
+        <w:pStyle w:val="PargrafodaLista"/>
+        <w:numPr>
+          <w:ilvl w:val="0"/>
+          <w:numId w:val="3"/>
+        </w:numPr>
+      </w:pPr>
+      <w:r>
+        <w:t>O doador do livro é quem irá decidir para quem será destinad</w:t>
+      </w:r>
+      <w:r>
+        <w:t>a</w:t>
+      </w:r>
+      <w:r>
+        <w:t xml:space="preserve"> a doação do livro.</w:t>
       </w:r>
     </w:p>
     <w:p>

</xml_diff>

<commit_message>
- correções de consistencias.
</commit_message>
<xml_diff>
--- a/Levantamento de Requisitos.docx
+++ b/Levantamento de Requisitos.docx
@@ -8,18 +8,20 @@
         <w:rPr>
           <w:b/>
           <w:bCs/>
-          <w:sz w:val="40"/>
-          <w:szCs w:val="40"/>
+          <w:sz w:val="28"/>
+          <w:szCs w:val="28"/>
+          <w:u w:val="single"/>
         </w:rPr>
       </w:pPr>
       <w:r>
         <w:rPr>
           <w:b/>
           <w:bCs/>
-          <w:sz w:val="40"/>
-          <w:szCs w:val="40"/>
+          <w:sz w:val="28"/>
+          <w:szCs w:val="28"/>
+          <w:u w:val="single"/>
         </w:rPr>
-        <w:t>Tech Challenge Fase 1</w:t>
+        <w:t>Critério de Aceite</w:t>
       </w:r>
     </w:p>
     <w:p>
@@ -36,148 +38,25 @@
         <w:rPr>
           <w:b/>
           <w:bCs/>
-          <w:noProof/>
           <w:sz w:val="28"/>
           <w:szCs w:val="28"/>
         </w:rPr>
-        <mc:AlternateContent>
-          <mc:Choice Requires="wps">
-            <w:drawing>
-              <wp:anchor distT="0" distB="0" distL="114300" distR="114300" simplePos="0" relativeHeight="251659264" behindDoc="0" locked="0" layoutInCell="1" allowOverlap="1" wp14:anchorId="4FBE71C5" wp14:editId="00E7C5A8">
-                <wp:simplePos x="0" y="0"/>
-                <wp:positionH relativeFrom="column">
-                  <wp:posOffset>1043940</wp:posOffset>
-                </wp:positionH>
-                <wp:positionV relativeFrom="paragraph">
-                  <wp:posOffset>11430</wp:posOffset>
-                </wp:positionV>
-                <wp:extent cx="3486150" cy="9525"/>
-                <wp:effectExtent l="0" t="0" r="19050" b="28575"/>
-                <wp:wrapNone/>
-                <wp:docPr id="294994862" name="Conector reto 1"/>
-                <wp:cNvGraphicFramePr/>
-                <a:graphic xmlns:a="http://schemas.openxmlformats.org/drawingml/2006/main">
-                  <a:graphicData uri="http://schemas.microsoft.com/office/word/2010/wordprocessingShape">
-                    <wps:wsp>
-                      <wps:cNvCnPr/>
-                      <wps:spPr>
-                        <a:xfrm flipV="1">
-                          <a:off x="0" y="0"/>
-                          <a:ext cx="3486150" cy="9525"/>
-                        </a:xfrm>
-                        <a:prstGeom prst="line">
-                          <a:avLst/>
-                        </a:prstGeom>
-                      </wps:spPr>
-                      <wps:style>
-                        <a:lnRef idx="1">
-                          <a:schemeClr val="dk1"/>
-                        </a:lnRef>
-                        <a:fillRef idx="0">
-                          <a:schemeClr val="dk1"/>
-                        </a:fillRef>
-                        <a:effectRef idx="0">
-                          <a:schemeClr val="dk1"/>
-                        </a:effectRef>
-                        <a:fontRef idx="minor">
-                          <a:schemeClr val="tx1"/>
-                        </a:fontRef>
-                      </wps:style>
-                      <wps:bodyPr/>
-                    </wps:wsp>
-                  </a:graphicData>
-                </a:graphic>
-                <wp14:sizeRelH relativeFrom="margin">
-                  <wp14:pctWidth>0</wp14:pctWidth>
-                </wp14:sizeRelH>
-                <wp14:sizeRelV relativeFrom="margin">
-                  <wp14:pctHeight>0</wp14:pctHeight>
-                </wp14:sizeRelV>
-              </wp:anchor>
-            </w:drawing>
-          </mc:Choice>
-          <mc:Fallback>
-            <w:pict>
-              <v:line w14:anchorId="48A6F312" id="Conector reto 1" o:spid="_x0000_s1026" style="position:absolute;flip:y;z-index:251659264;visibility:visible;mso-wrap-style:square;mso-width-percent:0;mso-height-percent:0;mso-wrap-distance-left:9pt;mso-wrap-distance-top:0;mso-wrap-distance-right:9pt;mso-wrap-distance-bottom:0;mso-position-horizontal:absolute;mso-position-horizontal-relative:text;mso-position-vertical:absolute;mso-position-vertical-relative:text;mso-width-percent:0;mso-height-percent:0;mso-width-relative:margin;mso-height-relative:margin" from="82.2pt,.9pt" to="356.7pt,1.65pt" o:gfxdata="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" strokecolor="black [3200]" strokeweight=".5pt">
-                <v:stroke joinstyle="miter"/>
-              </v:line>
-            </w:pict>
-          </mc:Fallback>
-        </mc:AlternateContent>
-      </w:r>
-    </w:p>
-    <w:p>
-      <w:pPr>
-        <w:jc w:val="center"/>
+        <w:t xml:space="preserve">Portal - </w:t>
+      </w:r>
+      <w:r>
         <w:rPr>
           <w:b/>
           <w:bCs/>
           <w:sz w:val="28"/>
           <w:szCs w:val="28"/>
         </w:rPr>
-      </w:pPr>
-      <w:r>
-        <w:rPr>
-          <w:b/>
-          <w:bCs/>
-          <w:sz w:val="28"/>
-          <w:szCs w:val="28"/>
-        </w:rPr>
-        <w:t>Critério de Aceite</w:t>
-      </w:r>
-    </w:p>
-    <w:p>
-      <w:pPr>
-        <w:jc w:val="center"/>
-        <w:rPr>
-          <w:b/>
-          <w:bCs/>
-          <w:sz w:val="28"/>
-          <w:szCs w:val="28"/>
-        </w:rPr>
-      </w:pPr>
-    </w:p>
-    <w:p>
-      <w:pPr>
-        <w:jc w:val="center"/>
-        <w:rPr>
-          <w:b/>
-          <w:bCs/>
-          <w:sz w:val="28"/>
-          <w:szCs w:val="28"/>
-        </w:rPr>
-      </w:pPr>
-      <w:r>
-        <w:rPr>
-          <w:b/>
-          <w:bCs/>
-          <w:sz w:val="28"/>
-          <w:szCs w:val="28"/>
-        </w:rPr>
-        <w:t xml:space="preserve">Portal - </w:t>
-      </w:r>
-      <w:proofErr w:type="spellStart"/>
-      <w:r>
-        <w:rPr>
-          <w:b/>
-          <w:bCs/>
-          <w:sz w:val="28"/>
-          <w:szCs w:val="28"/>
-        </w:rPr>
-        <w:t>QuerUm</w:t>
-      </w:r>
-      <w:proofErr w:type="spellEnd"/>
-      <w:r>
-        <w:rPr>
-          <w:b/>
-          <w:bCs/>
-          <w:sz w:val="28"/>
-          <w:szCs w:val="28"/>
-        </w:rPr>
-        <w:t xml:space="preserve"> Livro?!</w:t>
-      </w:r>
-    </w:p>
-    <w:p>
+        <w:t>QuerUm Livro?!</w:t>
+      </w:r>
+    </w:p>
+    <w:p>
+      <w:pPr>
+        <w:ind w:firstLine="708"/>
+      </w:pPr>
       <w:r>
         <w:t xml:space="preserve">Um </w:t>
       </w:r>
@@ -185,36 +64,75 @@
         <w:t>portal</w:t>
       </w:r>
       <w:r>
-        <w:t xml:space="preserve"> de doação de livros.</w:t>
-      </w:r>
-      <w:r>
         <w:t xml:space="preserve"> </w:t>
       </w:r>
-    </w:p>
-    <w:p>
-      <w:r>
-        <w:t>Ele</w:t>
-      </w:r>
-      <w:r>
-        <w:t xml:space="preserve"> deve</w:t>
-      </w:r>
-      <w:r>
-        <w:t xml:space="preserve"> oferece</w:t>
-      </w:r>
-      <w:r>
-        <w:t>r</w:t>
-      </w:r>
-      <w:r>
-        <w:t xml:space="preserve"> uma forma para o cadastro de livros para doação, e </w:t>
-      </w:r>
-      <w:r>
-        <w:t xml:space="preserve">para que </w:t>
+      <w:r>
+        <w:t xml:space="preserve">para </w:t>
+      </w:r>
+      <w:r>
+        <w:t>doação de livros.</w:t>
+      </w:r>
+      <w:r>
+        <w:t xml:space="preserve"> </w:t>
+      </w:r>
+      <w:r>
+        <w:t>O portal</w:t>
+      </w:r>
+      <w:r>
+        <w:t xml:space="preserve"> oferece </w:t>
+      </w:r>
+      <w:r>
+        <w:t xml:space="preserve">a possibilidade de </w:t>
+      </w:r>
+      <w:r>
+        <w:t>cadastr</w:t>
+      </w:r>
+      <w:r>
+        <w:t>ar</w:t>
+      </w:r>
+      <w:r>
+        <w:t xml:space="preserve"> livros para doação, </w:t>
+      </w:r>
+      <w:r>
+        <w:t>para que</w:t>
+      </w:r>
+      <w:r>
+        <w:t xml:space="preserve"> posteriormente</w:t>
+      </w:r>
+      <w:r>
+        <w:t xml:space="preserve"> </w:t>
       </w:r>
       <w:r>
         <w:t xml:space="preserve">os interessados pelos livros manifestem interesse nesses livros. </w:t>
       </w:r>
     </w:p>
     <w:p>
+      <w:pPr>
+        <w:ind w:firstLine="708"/>
+      </w:pPr>
+      <w:r>
+        <w:t xml:space="preserve">Quando um usuário cadastra um livro, ele passa a ser </w:t>
+      </w:r>
+      <w:r>
+        <w:t>o doador desse livro.</w:t>
+      </w:r>
+    </w:p>
+    <w:p>
+      <w:pPr>
+        <w:ind w:firstLine="708"/>
+      </w:pPr>
+      <w:r>
+        <w:t xml:space="preserve">Os usuários cadastrados </w:t>
+      </w:r>
+      <w:r>
+        <w:t>podem manifestar interesse nos livros</w:t>
+      </w:r>
+      <w:r>
+        <w:t>.</w:t>
+      </w:r>
+      <w:r>
+        <w:t xml:space="preserve"> </w:t>
+      </w:r>
       <w:r>
         <w:t>Após a manifestação de interesse nos livros, os usuários doadores conseguem escolher para quem será destinad</w:t>
       </w:r>
@@ -222,9 +140,16 @@
         <w:t>a</w:t>
       </w:r>
       <w:r>
-        <w:t xml:space="preserve"> a doação dos livros.</w:t>
-      </w:r>
-    </w:p>
+        <w:t xml:space="preserve"> a doação dos livros</w:t>
+      </w:r>
+      <w:r>
+        <w:t xml:space="preserve"> através de uma aprovação de interesses</w:t>
+      </w:r>
+      <w:r>
+        <w:t>.</w:t>
+      </w:r>
+    </w:p>
+    <w:p/>
     <w:p>
       <w:pPr>
         <w:jc w:val="center"/>
@@ -249,15 +174,9 @@
           <w:ilvl w:val="0"/>
           <w:numId w:val="2"/>
         </w:numPr>
-        <w:rPr>
-          <w:highlight w:val="green"/>
-        </w:rPr>
-      </w:pPr>
-      <w:r>
-        <w:rPr>
-          <w:highlight w:val="green"/>
-        </w:rPr>
-        <w:t>Cadastro de livros para doação.</w:t>
+      </w:pPr>
+      <w:r>
+        <w:t>Cadastro de usuários.</w:t>
       </w:r>
     </w:p>
     <w:p>
@@ -267,15 +186,9 @@
           <w:ilvl w:val="0"/>
           <w:numId w:val="2"/>
         </w:numPr>
-        <w:rPr>
-          <w:highlight w:val="green"/>
-        </w:rPr>
-      </w:pPr>
-      <w:r>
-        <w:rPr>
-          <w:highlight w:val="green"/>
-        </w:rPr>
-        <w:t>Ter uma lista com os livros disponíveis.</w:t>
+      </w:pPr>
+      <w:r>
+        <w:t>Cadastro de livros para doação.</w:t>
       </w:r>
     </w:p>
     <w:p>
@@ -285,15 +198,21 @@
           <w:ilvl w:val="0"/>
           <w:numId w:val="2"/>
         </w:numPr>
-        <w:rPr>
-          <w:highlight w:val="green"/>
-        </w:rPr>
-      </w:pPr>
-      <w:r>
-        <w:rPr>
-          <w:highlight w:val="green"/>
-        </w:rPr>
-        <w:t>Manifestar interesse nos livros.</w:t>
+      </w:pPr>
+      <w:r>
+        <w:t>Ter uma lista com</w:t>
+      </w:r>
+      <w:r>
+        <w:t xml:space="preserve"> todos</w:t>
+      </w:r>
+      <w:r>
+        <w:t xml:space="preserve"> os livros disponíveis</w:t>
+      </w:r>
+      <w:r>
+        <w:t xml:space="preserve"> para manifestar interesse</w:t>
+      </w:r>
+      <w:r>
+        <w:t>.</w:t>
       </w:r>
     </w:p>
     <w:p>
@@ -303,21 +222,9 @@
           <w:ilvl w:val="0"/>
           <w:numId w:val="2"/>
         </w:numPr>
-        <w:rPr>
-          <w:highlight w:val="green"/>
-        </w:rPr>
-      </w:pPr>
-      <w:r>
-        <w:rPr>
-          <w:highlight w:val="green"/>
-        </w:rPr>
-        <w:t>Cadastro de usuários</w:t>
-      </w:r>
-      <w:r>
-        <w:rPr>
-          <w:highlight w:val="green"/>
-        </w:rPr>
-        <w:t>.</w:t>
+      </w:pPr>
+      <w:r>
+        <w:t>Manifestar interesse nos livros.</w:t>
       </w:r>
     </w:p>
     <w:p>
@@ -327,15 +234,45 @@
           <w:ilvl w:val="0"/>
           <w:numId w:val="2"/>
         </w:numPr>
-        <w:rPr>
-          <w:highlight w:val="green"/>
-        </w:rPr>
-      </w:pPr>
-      <w:r>
-        <w:rPr>
-          <w:highlight w:val="green"/>
-        </w:rPr>
-        <w:t>Ter uma lista de manifestações de interesses nos livros.</w:t>
+      </w:pPr>
+      <w:r>
+        <w:t>Listar os livros disponíveis</w:t>
+      </w:r>
+      <w:r>
+        <w:t>,</w:t>
+      </w:r>
+      <w:r>
+        <w:t xml:space="preserve"> de um determinado doador</w:t>
+      </w:r>
+      <w:r>
+        <w:t>,</w:t>
+      </w:r>
+      <w:r>
+        <w:t xml:space="preserve"> que já possuírem interesse</w:t>
+      </w:r>
+      <w:r>
+        <w:t xml:space="preserve"> cadastrado.</w:t>
+      </w:r>
+      <w:r>
+        <w:t xml:space="preserve"> </w:t>
+      </w:r>
+      <w:r>
+        <w:t>E</w:t>
+      </w:r>
+      <w:r>
+        <w:t xml:space="preserve"> para cada livro </w:t>
+      </w:r>
+      <w:r>
+        <w:t>uma lista</w:t>
+      </w:r>
+      <w:r>
+        <w:t xml:space="preserve"> </w:t>
+      </w:r>
+      <w:r>
+        <w:t>d</w:t>
+      </w:r>
+      <w:r>
+        <w:t>os interesses já manifestados.</w:t>
       </w:r>
     </w:p>
     <w:p>
@@ -373,131 +310,12 @@
     </w:p>
     <w:p>
       <w:pPr>
+        <w:jc w:val="center"/>
         <w:rPr>
           <w:b/>
           <w:bCs/>
         </w:rPr>
       </w:pPr>
-    </w:p>
-    <w:p>
-      <w:pPr>
-        <w:pStyle w:val="PargrafodaLista"/>
-        <w:numPr>
-          <w:ilvl w:val="0"/>
-          <w:numId w:val="3"/>
-        </w:numPr>
-        <w:rPr>
-          <w:highlight w:val="green"/>
-        </w:rPr>
-      </w:pPr>
-      <w:r>
-        <w:rPr>
-          <w:highlight w:val="green"/>
-        </w:rPr>
-        <w:t>Um usuário pode ser doador</w:t>
-      </w:r>
-      <w:r>
-        <w:rPr>
-          <w:highlight w:val="green"/>
-        </w:rPr>
-        <w:t xml:space="preserve"> ou </w:t>
-      </w:r>
-      <w:r>
-        <w:rPr>
-          <w:highlight w:val="green"/>
-        </w:rPr>
-        <w:t>interessado.</w:t>
-      </w:r>
-    </w:p>
-    <w:p>
-      <w:pPr>
-        <w:pStyle w:val="PargrafodaLista"/>
-        <w:numPr>
-          <w:ilvl w:val="0"/>
-          <w:numId w:val="3"/>
-        </w:numPr>
-        <w:rPr>
-          <w:highlight w:val="green"/>
-        </w:rPr>
-      </w:pPr>
-      <w:r>
-        <w:rPr>
-          <w:highlight w:val="green"/>
-        </w:rPr>
-        <w:t>Um d</w:t>
-      </w:r>
-      <w:r>
-        <w:rPr>
-          <w:highlight w:val="green"/>
-        </w:rPr>
-        <w:t xml:space="preserve">oador pode cadastrar quantos livros quiser. </w:t>
-      </w:r>
-    </w:p>
-    <w:p>
-      <w:pPr>
-        <w:pStyle w:val="PargrafodaLista"/>
-        <w:numPr>
-          <w:ilvl w:val="0"/>
-          <w:numId w:val="3"/>
-        </w:numPr>
-        <w:rPr>
-          <w:highlight w:val="green"/>
-        </w:rPr>
-      </w:pPr>
-      <w:r>
-        <w:rPr>
-          <w:highlight w:val="green"/>
-        </w:rPr>
-        <w:t>A</w:t>
-      </w:r>
-      <w:r>
-        <w:rPr>
-          <w:highlight w:val="green"/>
-        </w:rPr>
-        <w:t>o ter o livro cadastrado ele ficará disponível para possíveis interessados.</w:t>
-      </w:r>
-    </w:p>
-    <w:p>
-      <w:pPr>
-        <w:pStyle w:val="PargrafodaLista"/>
-        <w:numPr>
-          <w:ilvl w:val="0"/>
-          <w:numId w:val="3"/>
-        </w:numPr>
-        <w:rPr>
-          <w:highlight w:val="green"/>
-        </w:rPr>
-      </w:pPr>
-      <w:r>
-        <w:rPr>
-          <w:highlight w:val="green"/>
-        </w:rPr>
-        <w:t>Para manifestar interesse em um livro o interessado deve fornecer uma justifica</w:t>
-      </w:r>
-      <w:r>
-        <w:rPr>
-          <w:highlight w:val="green"/>
-        </w:rPr>
-        <w:t>tiva.</w:t>
-      </w:r>
-    </w:p>
-    <w:p>
-      <w:pPr>
-        <w:pStyle w:val="PargrafodaLista"/>
-        <w:numPr>
-          <w:ilvl w:val="0"/>
-          <w:numId w:val="3"/>
-        </w:numPr>
-        <w:rPr>
-          <w:highlight w:val="green"/>
-        </w:rPr>
-      </w:pPr>
-      <w:r>
-        <w:rPr>
-          <w:highlight w:val="green"/>
-        </w:rPr>
-        <w:t>Um interessado só pode manifestar interesse em um determinado livro uma única vez, mas pode manifestar interesse em quantos livros quiser.</w:t>
-      </w:r>
     </w:p>
     <w:p>
       <w:pPr>
@@ -509,44 +327,10 @@
         <w:rPr>
           <w:b/>
           <w:bCs/>
-          <w:highlight w:val="green"/>
         </w:rPr>
       </w:pPr>
       <w:r>
-        <w:rPr>
-          <w:highlight w:val="green"/>
-        </w:rPr>
-        <w:t xml:space="preserve">Os usuários devem fornecer </w:t>
-      </w:r>
-      <w:r>
-        <w:rPr>
-          <w:highlight w:val="green"/>
-        </w:rPr>
-        <w:t xml:space="preserve">nome e </w:t>
-      </w:r>
-      <w:r>
-        <w:rPr>
-          <w:highlight w:val="green"/>
-        </w:rPr>
-        <w:t>e-mail</w:t>
-      </w:r>
-      <w:r>
-        <w:rPr>
-          <w:highlight w:val="green"/>
-        </w:rPr>
-        <w:t xml:space="preserve"> </w:t>
-      </w:r>
-      <w:r>
-        <w:rPr>
-          <w:highlight w:val="green"/>
-        </w:rPr>
-        <w:t xml:space="preserve">para </w:t>
-      </w:r>
-      <w:r>
-        <w:rPr>
-          <w:highlight w:val="green"/>
-        </w:rPr>
-        <w:t>cadastro.</w:t>
+        <w:t>Os usuários devem fornecer nome e e-mail para cadastro.</w:t>
       </w:r>
     </w:p>
     <w:p>
@@ -559,56 +343,10 @@
         <w:rPr>
           <w:b/>
           <w:bCs/>
-          <w:highlight w:val="green"/>
         </w:rPr>
       </w:pPr>
       <w:r>
-        <w:rPr>
-          <w:highlight w:val="green"/>
-        </w:rPr>
-        <w:t xml:space="preserve">Para </w:t>
-      </w:r>
-      <w:r>
-        <w:rPr>
-          <w:highlight w:val="green"/>
-        </w:rPr>
-        <w:t xml:space="preserve">cadastrar os </w:t>
-      </w:r>
-      <w:r>
-        <w:rPr>
-          <w:highlight w:val="green"/>
-        </w:rPr>
-        <w:t xml:space="preserve">livros, os </w:t>
-      </w:r>
-      <w:r>
-        <w:rPr>
-          <w:highlight w:val="green"/>
-        </w:rPr>
-        <w:t>doadores</w:t>
-      </w:r>
-      <w:r>
-        <w:rPr>
-          <w:highlight w:val="green"/>
-        </w:rPr>
-        <w:t xml:space="preserve"> deverão </w:t>
-      </w:r>
-      <w:r>
-        <w:rPr>
-          <w:highlight w:val="green"/>
-        </w:rPr>
-        <w:t xml:space="preserve">estar cadastrados </w:t>
-      </w:r>
-      <w:r>
-        <w:rPr>
-          <w:highlight w:val="green"/>
-        </w:rPr>
-        <w:t>no sistema</w:t>
-      </w:r>
-      <w:r>
-        <w:rPr>
-          <w:highlight w:val="green"/>
-        </w:rPr>
-        <w:t>.</w:t>
+        <w:t>Para cadastrar os livros, os doadores deverão estar cadastrados no sistema.</w:t>
       </w:r>
     </w:p>
     <w:p>
@@ -619,26 +357,12 @@
           <w:numId w:val="3"/>
         </w:numPr>
         <w:rPr>
-          <w:highlight w:val="green"/>
+          <w:b/>
+          <w:bCs/>
         </w:rPr>
       </w:pPr>
       <w:r>
-        <w:rPr>
-          <w:highlight w:val="green"/>
-        </w:rPr>
-        <w:t xml:space="preserve">Para manifestar interesse nos livros, os interessados deverão </w:t>
-      </w:r>
-      <w:r>
-        <w:rPr>
-          <w:highlight w:val="green"/>
-        </w:rPr>
-        <w:t>estar cadastrados no sistema</w:t>
-      </w:r>
-      <w:r>
-        <w:rPr>
-          <w:highlight w:val="green"/>
-        </w:rPr>
-        <w:t>.</w:t>
+        <w:t>Para manifestar interesse nos livros, os interessados deverão estar cadastrados no sistema.</w:t>
       </w:r>
     </w:p>
     <w:p>
@@ -650,13 +374,7 @@
         </w:numPr>
       </w:pPr>
       <w:r>
-        <w:rPr>
-          <w:highlight w:val="green"/>
-        </w:rPr>
-        <w:t>Um livro pode ter mais de uma manifestação de interesse</w:t>
-      </w:r>
-      <w:r>
-        <w:t>.</w:t>
+        <w:t xml:space="preserve">Um doador pode cadastrar quantos livros quiser. </w:t>
       </w:r>
     </w:p>
     <w:p>
@@ -668,28 +386,7 @@
         </w:numPr>
       </w:pPr>
       <w:r>
-        <w:t>Um livro só</w:t>
-      </w:r>
-      <w:r>
-        <w:t xml:space="preserve"> pode</w:t>
-      </w:r>
-      <w:r>
-        <w:t xml:space="preserve"> </w:t>
-      </w:r>
-      <w:r>
-        <w:t>ser doado para um interessado</w:t>
-      </w:r>
-      <w:r>
-        <w:t xml:space="preserve"> e após ser doado</w:t>
-      </w:r>
-      <w:r>
-        <w:t>,</w:t>
-      </w:r>
-      <w:r>
-        <w:t xml:space="preserve"> ele não ficará mais disponível para doação</w:t>
-      </w:r>
-      <w:r>
-        <w:t>.</w:t>
+        <w:t>Ao ter o livro cadastrado ele ficará disponível para possíveis interessados.</w:t>
       </w:r>
     </w:p>
     <w:p>
@@ -699,28 +396,131 @@
           <w:ilvl w:val="0"/>
           <w:numId w:val="3"/>
         </w:numPr>
-      </w:pPr>
-      <w:r>
-        <w:t>O doador do livro é quem irá decidir para quem será destinad</w:t>
-      </w:r>
-      <w:r>
-        <w:t>a</w:t>
-      </w:r>
-      <w:r>
-        <w:t xml:space="preserve"> a doação do livro.</w:t>
-      </w:r>
+        <w:rPr>
+          <w:b/>
+          <w:bCs/>
+        </w:rPr>
+      </w:pPr>
     </w:p>
     <w:p>
       <w:pPr>
         <w:pStyle w:val="PargrafodaLista"/>
-      </w:pPr>
-    </w:p>
-    <w:p>
-      <w:pPr>
-        <w:rPr>
-          <w:highlight w:val="green"/>
-        </w:rPr>
-      </w:pPr>
+        <w:numPr>
+          <w:ilvl w:val="0"/>
+          <w:numId w:val="3"/>
+        </w:numPr>
+      </w:pPr>
+      <w:r>
+        <w:t>Um usuário pode ser doador</w:t>
+      </w:r>
+      <w:r>
+        <w:t xml:space="preserve"> ou </w:t>
+      </w:r>
+      <w:r>
+        <w:t>interessado.</w:t>
+      </w:r>
+    </w:p>
+    <w:p>
+      <w:pPr>
+        <w:pStyle w:val="PargrafodaLista"/>
+        <w:numPr>
+          <w:ilvl w:val="0"/>
+          <w:numId w:val="3"/>
+        </w:numPr>
+      </w:pPr>
+      <w:r>
+        <w:t>Para manifestar interesse em um livro o interessado deve fornecer uma justifica</w:t>
+      </w:r>
+      <w:r>
+        <w:t>tiva.</w:t>
+      </w:r>
+    </w:p>
+    <w:p>
+      <w:pPr>
+        <w:pStyle w:val="PargrafodaLista"/>
+        <w:numPr>
+          <w:ilvl w:val="0"/>
+          <w:numId w:val="3"/>
+        </w:numPr>
+      </w:pPr>
+      <w:r>
+        <w:t>Um interessado só pode manifestar interesse em um determinado livro uma única vez, mas pode manifestar interesse em quantos livros quiser.</w:t>
+      </w:r>
+    </w:p>
+    <w:p>
+      <w:pPr>
+        <w:pStyle w:val="PargrafodaLista"/>
+        <w:numPr>
+          <w:ilvl w:val="0"/>
+          <w:numId w:val="3"/>
+        </w:numPr>
+      </w:pPr>
+      <w:r>
+        <w:t>Um livro pode ter mais de uma manifestação de interesse</w:t>
+      </w:r>
+      <w:r>
+        <w:t>.</w:t>
+      </w:r>
+    </w:p>
+    <w:p>
+      <w:pPr>
+        <w:pStyle w:val="PargrafodaLista"/>
+        <w:numPr>
+          <w:ilvl w:val="0"/>
+          <w:numId w:val="3"/>
+        </w:numPr>
+      </w:pPr>
+      <w:r>
+        <w:t>Um livro só</w:t>
+      </w:r>
+      <w:r>
+        <w:t xml:space="preserve"> pode</w:t>
+      </w:r>
+      <w:r>
+        <w:t xml:space="preserve"> </w:t>
+      </w:r>
+      <w:r>
+        <w:t>ser doado para um interessado</w:t>
+      </w:r>
+      <w:r>
+        <w:t xml:space="preserve"> e após ser doado</w:t>
+      </w:r>
+      <w:r>
+        <w:t>,</w:t>
+      </w:r>
+      <w:r>
+        <w:t xml:space="preserve"> ele não ficará mais disponível para doação</w:t>
+      </w:r>
+      <w:r>
+        <w:t>.</w:t>
+      </w:r>
+    </w:p>
+    <w:p>
+      <w:pPr>
+        <w:pStyle w:val="PargrafodaLista"/>
+        <w:numPr>
+          <w:ilvl w:val="0"/>
+          <w:numId w:val="3"/>
+        </w:numPr>
+      </w:pPr>
+      <w:r>
+        <w:t>Somente o doador do livro pode aprovar os interesses dos livros que ele cadastrou</w:t>
+      </w:r>
+      <w:r>
+        <w:t>.</w:t>
+      </w:r>
+    </w:p>
+    <w:p>
+      <w:pPr>
+        <w:pStyle w:val="PargrafodaLista"/>
+        <w:numPr>
+          <w:ilvl w:val="0"/>
+          <w:numId w:val="3"/>
+        </w:numPr>
+      </w:pPr>
+      <w:r>
+        <w:t>Um doador não pode manifestar interesse no seu próprio livro.</w:t>
+      </w:r>
     </w:p>
     <w:p/>
     <w:sectPr>

</xml_diff>